<commit_message>
1.add the part of thesis 2.add some file for school request
</commit_message>
<xml_diff>
--- a/studylog/cpl_finish_before_back/11、软件学院毕业设计（论文）排版说明.docx
+++ b/studylog/cpl_finish_before_back/11、软件学院毕业设计（论文）排版说明.docx
@@ -14,6 +14,8 @@
           <w:szCs w:val="20"/>
         </w:rPr>
       </w:pPr>
+      <w:bookmarkStart w:id="91" w:name="_GoBack"/>
+      <w:bookmarkEnd w:id="91"/>
       <w:r>
         <w:br w:type="page"/>
       </w:r>
@@ -7088,8 +7090,8 @@
       <w:pPr>
         <w:pStyle w:val="36"/>
       </w:pPr>
-      <w:bookmarkStart w:id="30" w:name="_Toc167501771"/>
-      <w:bookmarkStart w:id="31" w:name="_Toc314560324"/>
+      <w:bookmarkStart w:id="30" w:name="_Toc314560324"/>
+      <w:bookmarkStart w:id="31" w:name="_Toc167501771"/>
       <w:r>
         <w:rPr>
           <w:rFonts w:hint="eastAsia"/>
@@ -8501,17 +8503,7 @@
           <w:sz w:val="21"/>
           <w:szCs w:val="21"/>
         </w:rPr>
-        <w:t xml:space="preserve">图3.1 </w:t>
-      </w:r>
-      <w:bookmarkStart w:id="91" w:name="_GoBack"/>
-      <w:bookmarkEnd w:id="91"/>
-      <w:r>
-        <w:rPr>
-          <w:rFonts w:hint="eastAsia"/>
-          <w:sz w:val="21"/>
-          <w:szCs w:val="21"/>
-        </w:rPr>
-        <w:t>示例图片</w:t>
+        <w:t>图3.1 示例图片</w:t>
       </w:r>
     </w:p>
     <w:p>

</xml_diff>